<commit_message>
Bug fixes for Service Instance GUID
</commit_message>
<xml_diff>
--- a/NAB K2 SharePoint Query Broker.docx
+++ b/NAB K2 SharePoint Query Broker.docx
@@ -7,11 +7,17 @@
         <w:pStyle w:val="Title"/>
       </w:pPr>
       <w:r>
-        <w:t>K2 SharePoint CAML / Search Query Broker</w:t>
-      </w:r>
-    </w:p>
-    <w:p/>
-    <w:p/>
+        <w:t xml:space="preserve">NAB </w:t>
+      </w:r>
+      <w:r>
+        <w:t>K2 SharePoint CAML / Search Broker</w:t>
+      </w:r>
+    </w:p>
+    <w:p/>
+    <w:p>
+      <w:bookmarkStart w:id="0" w:name="_GoBack"/>
+      <w:bookmarkEnd w:id="0"/>
+    </w:p>
     <w:p>
       <w:pPr>
         <w:pStyle w:val="Heading1"/>
@@ -64,6 +70,15 @@
       </w:r>
       <w:r>
         <w:t xml:space="preserve"> queries using this broker to return just the data you need.</w:t>
+      </w:r>
+    </w:p>
+    <w:p/>
+    <w:p>
+      <w:r>
+        <w:t xml:space="preserve">You can find this document and full code at: </w:t>
+      </w:r>
+      <w:r>
+        <w:t>https://github.com/thystonius/NAB.K2</w:t>
       </w:r>
     </w:p>
     <w:p/>
@@ -282,6 +297,7 @@
     </w:p>
     <w:p>
       <w:r>
+        <w:lastRenderedPageBreak/>
         <w:tab/>
         <w:t>Overusing Impersonation for data that is accessible to all users</w:t>
       </w:r>
@@ -289,7 +305,6 @@
     <w:p/>
     <w:p>
       <w:r>
-        <w:lastRenderedPageBreak/>
         <w:t>Additionally do not abuse your K2 infrastructure by:</w:t>
       </w:r>
     </w:p>
@@ -604,6 +619,7 @@
         </w:numPr>
       </w:pPr>
       <w:r>
+        <w:lastRenderedPageBreak/>
         <w:t>Paging &amp; Sorting</w:t>
       </w:r>
     </w:p>
@@ -628,7 +644,6 @@
         </w:numPr>
       </w:pPr>
       <w:r>
-        <w:lastRenderedPageBreak/>
         <w:t>OAuth</w:t>
       </w:r>
     </w:p>
@@ -958,7 +973,7 @@
       </w:r>
     </w:p>
     <w:p>
-      <w:hyperlink r:id="rId5" w:anchor="RegisteringCustomServiceBrokers.htm" w:history="1">
+      <w:hyperlink r:id="rId7" w:anchor="RegisteringCustomServiceBrokers.htm" w:history="1">
         <w:r>
           <w:rPr>
             <w:rStyle w:val="Hyperlink"/>
@@ -1000,7 +1015,7 @@
                     <pic:cNvPicPr/>
                   </pic:nvPicPr>
                   <pic:blipFill rotWithShape="1">
-                    <a:blip r:embed="rId6"/>
+                    <a:blip r:embed="rId8"/>
                     <a:srcRect r="27974" b="36193"/>
                     <a:stretch/>
                   </pic:blipFill>
@@ -1161,7 +1176,7 @@
             <wp:cNvGraphicFramePr/>
             <a:graphic xmlns:a="http://schemas.openxmlformats.org/drawingml/2006/main">
               <a:graphicData uri="http://schemas.openxmlformats.org/drawingml/2006/diagram">
-                <dgm:relIds xmlns:dgm="http://schemas.openxmlformats.org/drawingml/2006/diagram" xmlns:r="http://schemas.openxmlformats.org/officeDocument/2006/relationships" r:dm="rId7" r:lo="rId8" r:qs="rId9" r:cs="rId10"/>
+                <dgm:relIds xmlns:dgm="http://schemas.openxmlformats.org/drawingml/2006/diagram" xmlns:r="http://schemas.openxmlformats.org/officeDocument/2006/relationships" r:dm="rId9" r:lo="rId10" r:qs="rId11" r:cs="rId12"/>
               </a:graphicData>
             </a:graphic>
           </wp:inline>
@@ -1279,7 +1294,7 @@
                     <pic:cNvPicPr/>
                   </pic:nvPicPr>
                   <pic:blipFill>
-                    <a:blip r:embed="rId12"/>
+                    <a:blip r:embed="rId14"/>
                     <a:stretch>
                       <a:fillRect/>
                     </a:stretch>
@@ -1353,7 +1368,7 @@
                     <pic:cNvPicPr/>
                   </pic:nvPicPr>
                   <pic:blipFill>
-                    <a:blip r:embed="rId13"/>
+                    <a:blip r:embed="rId15"/>
                     <a:stretch>
                       <a:fillRect/>
                     </a:stretch>
@@ -1916,7 +1931,7 @@
                     <pic:cNvPicPr/>
                   </pic:nvPicPr>
                   <pic:blipFill>
-                    <a:blip r:embed="rId14"/>
+                    <a:blip r:embed="rId16"/>
                     <a:stretch>
                       <a:fillRect/>
                     </a:stretch>
@@ -1998,7 +2013,7 @@
                     <pic:cNvPicPr/>
                   </pic:nvPicPr>
                   <pic:blipFill>
-                    <a:blip r:embed="rId15"/>
+                    <a:blip r:embed="rId17"/>
                     <a:stretch>
                       <a:fillRect/>
                     </a:stretch>
@@ -2148,7 +2163,7 @@
                     <pic:cNvPicPr/>
                   </pic:nvPicPr>
                   <pic:blipFill rotWithShape="1">
-                    <a:blip r:embed="rId16"/>
+                    <a:blip r:embed="rId18"/>
                     <a:srcRect l="1750" t="882" r="-1" b="2027"/>
                     <a:stretch/>
                   </pic:blipFill>
@@ -2207,7 +2222,7 @@
                     <pic:cNvPicPr/>
                   </pic:nvPicPr>
                   <pic:blipFill rotWithShape="1">
-                    <a:blip r:embed="rId17"/>
+                    <a:blip r:embed="rId19"/>
                     <a:srcRect l="1324" t="1411" r="1136"/>
                     <a:stretch/>
                   </pic:blipFill>
@@ -2263,7 +2278,7 @@
                     <pic:cNvPicPr/>
                   </pic:nvPicPr>
                   <pic:blipFill>
-                    <a:blip r:embed="rId18"/>
+                    <a:blip r:embed="rId20"/>
                     <a:stretch>
                       <a:fillRect/>
                     </a:stretch>
@@ -2467,7 +2482,7 @@
                     <pic:cNvPicPr/>
                   </pic:nvPicPr>
                   <pic:blipFill>
-                    <a:blip r:embed="rId19"/>
+                    <a:blip r:embed="rId21"/>
                     <a:stretch>
                       <a:fillRect/>
                     </a:stretch>
@@ -2518,7 +2533,7 @@
                     <pic:cNvPicPr/>
                   </pic:nvPicPr>
                   <pic:blipFill>
-                    <a:blip r:embed="rId20"/>
+                    <a:blip r:embed="rId22"/>
                     <a:stretch>
                       <a:fillRect/>
                     </a:stretch>
@@ -2570,7 +2585,7 @@
                     <pic:cNvPicPr/>
                   </pic:nvPicPr>
                   <pic:blipFill>
-                    <a:blip r:embed="rId21"/>
+                    <a:blip r:embed="rId23"/>
                     <a:stretch>
                       <a:fillRect/>
                     </a:stretch>
@@ -3035,7 +3050,7 @@
                     <pic:cNvPicPr/>
                   </pic:nvPicPr>
                   <pic:blipFill>
-                    <a:blip r:embed="rId22"/>
+                    <a:blip r:embed="rId24"/>
                     <a:stretch>
                       <a:fillRect/>
                     </a:stretch>
@@ -3115,7 +3130,7 @@
                     <pic:cNvPicPr/>
                   </pic:nvPicPr>
                   <pic:blipFill>
-                    <a:blip r:embed="rId23"/>
+                    <a:blip r:embed="rId25"/>
                     <a:stretch>
                       <a:fillRect/>
                     </a:stretch>
@@ -3163,7 +3178,7 @@
                     <pic:cNvPicPr/>
                   </pic:nvPicPr>
                   <pic:blipFill>
-                    <a:blip r:embed="rId24"/>
+                    <a:blip r:embed="rId26"/>
                     <a:stretch>
                       <a:fillRect/>
                     </a:stretch>
@@ -3506,7 +3521,7 @@
                     <pic:cNvPicPr/>
                   </pic:nvPicPr>
                   <pic:blipFill>
-                    <a:blip r:embed="rId25"/>
+                    <a:blip r:embed="rId27"/>
                     <a:stretch>
                       <a:fillRect/>
                     </a:stretch>
@@ -3556,7 +3571,7 @@
                     <pic:cNvPicPr/>
                   </pic:nvPicPr>
                   <pic:blipFill>
-                    <a:blip r:embed="rId26"/>
+                    <a:blip r:embed="rId28"/>
                     <a:stretch>
                       <a:fillRect/>
                     </a:stretch>
@@ -3589,7 +3604,7 @@
       <w:r>
         <w:t xml:space="preserve">” is returned as part of the results set.  This can be used with any Managed Property that is properly configured in SharePoint Search.  Please see </w:t>
       </w:r>
-      <w:hyperlink r:id="rId27" w:history="1">
+      <w:hyperlink r:id="rId29" w:history="1">
         <w:r>
           <w:rPr>
             <w:rStyle w:val="Hyperlink"/>
@@ -3658,7 +3673,7 @@
                     <pic:cNvPicPr/>
                   </pic:nvPicPr>
                   <pic:blipFill>
-                    <a:blip r:embed="rId28"/>
+                    <a:blip r:embed="rId30"/>
                     <a:stretch>
                       <a:fillRect/>
                     </a:stretch>
@@ -3722,7 +3737,7 @@
                     <pic:cNvPicPr/>
                   </pic:nvPicPr>
                   <pic:blipFill>
-                    <a:blip r:embed="rId29"/>
+                    <a:blip r:embed="rId31"/>
                     <a:stretch>
                       <a:fillRect/>
                     </a:stretch>
@@ -3770,7 +3785,7 @@
                     <pic:cNvPicPr/>
                   </pic:nvPicPr>
                   <pic:blipFill>
-                    <a:blip r:embed="rId30"/>
+                    <a:blip r:embed="rId32"/>
                     <a:stretch>
                       <a:fillRect/>
                     </a:stretch>
@@ -3819,7 +3834,7 @@
                     <pic:cNvPicPr/>
                   </pic:nvPicPr>
                   <pic:blipFill>
-                    <a:blip r:embed="rId31"/>
+                    <a:blip r:embed="rId33"/>
                     <a:stretch>
                       <a:fillRect/>
                     </a:stretch>
@@ -3867,7 +3882,7 @@
                     <pic:cNvPicPr/>
                   </pic:nvPicPr>
                   <pic:blipFill>
-                    <a:blip r:embed="rId32"/>
+                    <a:blip r:embed="rId34"/>
                     <a:stretch>
                       <a:fillRect/>
                     </a:stretch>
@@ -3916,7 +3931,7 @@
                     <pic:cNvPicPr/>
                   </pic:nvPicPr>
                   <pic:blipFill>
-                    <a:blip r:embed="rId33"/>
+                    <a:blip r:embed="rId35"/>
                     <a:stretch>
                       <a:fillRect/>
                     </a:stretch>
@@ -3982,7 +3997,7 @@
                     <pic:cNvPicPr/>
                   </pic:nvPicPr>
                   <pic:blipFill>
-                    <a:blip r:embed="rId34"/>
+                    <a:blip r:embed="rId36"/>
                     <a:stretch>
                       <a:fillRect/>
                     </a:stretch>
@@ -4037,7 +4052,7 @@
                     <pic:cNvPicPr/>
                   </pic:nvPicPr>
                   <pic:blipFill>
-                    <a:blip r:embed="rId35"/>
+                    <a:blip r:embed="rId37"/>
                     <a:stretch>
                       <a:fillRect/>
                     </a:stretch>
@@ -4088,7 +4103,7 @@
                     <pic:cNvPicPr/>
                   </pic:nvPicPr>
                   <pic:blipFill>
-                    <a:blip r:embed="rId36"/>
+                    <a:blip r:embed="rId38"/>
                     <a:stretch>
                       <a:fillRect/>
                     </a:stretch>
@@ -4112,12 +4127,7 @@
     <w:p/>
     <w:p>
       <w:r>
-        <w:t>Lastly you will be presented with the results of your quest.  These are exactly what you should expect when running this quest from a Smart Object.  Note that this also includes the amount of time this query took in the lower left, along with a refresh button so you c</w:t>
-      </w:r>
-      <w:bookmarkStart w:id="0" w:name="_GoBack"/>
-      <w:bookmarkEnd w:id="0"/>
-      <w:r>
-        <w:t>an run this multiple times to understand performance.</w:t>
+        <w:t>Lastly you will be presented with the results of your quest.  These are exactly what you should expect when running this quest from a Smart Object.  Note that this also includes the amount of time this query took in the lower left, along with a refresh button so you can run this multiple times to understand performance.</w:t>
       </w:r>
     </w:p>
     <w:p>
@@ -4142,7 +4152,7 @@
                     <pic:cNvPicPr/>
                   </pic:nvPicPr>
                   <pic:blipFill>
-                    <a:blip r:embed="rId37"/>
+                    <a:blip r:embed="rId39"/>
                     <a:stretch>
                       <a:fillRect/>
                     </a:stretch>
@@ -4199,7 +4209,7 @@
                     <pic:cNvPicPr/>
                   </pic:nvPicPr>
                   <pic:blipFill>
-                    <a:blip r:embed="rId38"/>
+                    <a:blip r:embed="rId40"/>
                     <a:stretch>
                       <a:fillRect/>
                     </a:stretch>
@@ -4249,7 +4259,7 @@
                     <pic:cNvPicPr/>
                   </pic:nvPicPr>
                   <pic:blipFill>
-                    <a:blip r:embed="rId39"/>
+                    <a:blip r:embed="rId41"/>
                     <a:stretch>
                       <a:fillRect/>
                     </a:stretch>
@@ -4331,7 +4341,7 @@
                     <pic:cNvPicPr/>
                   </pic:nvPicPr>
                   <pic:blipFill>
-                    <a:blip r:embed="rId40"/>
+                    <a:blip r:embed="rId42"/>
                     <a:stretch>
                       <a:fillRect/>
                     </a:stretch>
@@ -4382,7 +4392,7 @@
                     <pic:cNvPicPr/>
                   </pic:nvPicPr>
                   <pic:blipFill>
-                    <a:blip r:embed="rId41"/>
+                    <a:blip r:embed="rId43"/>
                     <a:stretch>
                       <a:fillRect/>
                     </a:stretch>
@@ -4440,7 +4450,7 @@
                     <pic:cNvPicPr/>
                   </pic:nvPicPr>
                   <pic:blipFill>
-                    <a:blip r:embed="rId42"/>
+                    <a:blip r:embed="rId44"/>
                     <a:stretch>
                       <a:fillRect/>
                     </a:stretch>
@@ -4504,7 +4514,7 @@
                     <pic:cNvPicPr/>
                   </pic:nvPicPr>
                   <pic:blipFill rotWithShape="1">
-                    <a:blip r:embed="rId43"/>
+                    <a:blip r:embed="rId45"/>
                     <a:srcRect l="1208" t="1728" r="1"/>
                     <a:stretch/>
                   </pic:blipFill>
@@ -4571,7 +4581,7 @@
                     <pic:cNvPicPr/>
                   </pic:nvPicPr>
                   <pic:blipFill>
-                    <a:blip r:embed="rId44"/>
+                    <a:blip r:embed="rId46"/>
                     <a:stretch>
                       <a:fillRect/>
                     </a:stretch>
@@ -4606,6 +4616,7 @@
     </w:p>
     <w:p/>
     <w:sectPr>
+      <w:footerReference w:type="default" r:id="rId47"/>
       <w:pgSz w:w="12240" w:h="15840"/>
       <w:pgMar w:top="1440" w:right="1008" w:bottom="1440" w:left="1008" w:header="720" w:footer="720" w:gutter="0"/>
       <w:cols w:space="720"/>
@@ -4613,6 +4624,57 @@
     </w:sectPr>
   </w:body>
 </w:document>
+</file>
+
+<file path=word/endnotes.xml><?xml version="1.0" encoding="utf-8"?>
+<w:endnotes xmlns:wpc="http://schemas.microsoft.com/office/word/2010/wordprocessingCanvas" xmlns:mc="http://schemas.openxmlformats.org/markup-compatibility/2006" xmlns:o="urn:schemas-microsoft-com:office:office" xmlns:r="http://schemas.openxmlformats.org/officeDocument/2006/relationships" xmlns:m="http://schemas.openxmlformats.org/officeDocument/2006/math" xmlns:v="urn:schemas-microsoft-com:vml" xmlns:wp14="http://schemas.microsoft.com/office/word/2010/wordprocessingDrawing" xmlns:wp="http://schemas.openxmlformats.org/drawingml/2006/wordprocessingDrawing" xmlns:w10="urn:schemas-microsoft-com:office:word" xmlns:w="http://schemas.openxmlformats.org/wordprocessingml/2006/main" xmlns:w14="http://schemas.microsoft.com/office/word/2010/wordml" xmlns:w15="http://schemas.microsoft.com/office/word/2012/wordml" xmlns:wpg="http://schemas.microsoft.com/office/word/2010/wordprocessingGroup" xmlns:wpi="http://schemas.microsoft.com/office/word/2010/wordprocessingInk" xmlns:wne="http://schemas.microsoft.com/office/word/2006/wordml" xmlns:wps="http://schemas.microsoft.com/office/word/2010/wordprocessingShape" mc:Ignorable="w14 w15 wp14">
+  <w:endnote w:type="separator" w:id="-1">
+    <w:p>
+      <w:r>
+        <w:separator/>
+      </w:r>
+    </w:p>
+  </w:endnote>
+  <w:endnote w:type="continuationSeparator" w:id="0">
+    <w:p>
+      <w:r>
+        <w:continuationSeparator/>
+      </w:r>
+    </w:p>
+  </w:endnote>
+</w:endnotes>
+</file>
+
+<file path=word/footer1.xml><?xml version="1.0" encoding="utf-8"?>
+<w:ftr xmlns:wpc="http://schemas.microsoft.com/office/word/2010/wordprocessingCanvas" xmlns:mc="http://schemas.openxmlformats.org/markup-compatibility/2006" xmlns:o="urn:schemas-microsoft-com:office:office" xmlns:r="http://schemas.openxmlformats.org/officeDocument/2006/relationships" xmlns:m="http://schemas.openxmlformats.org/officeDocument/2006/math" xmlns:v="urn:schemas-microsoft-com:vml" xmlns:wp14="http://schemas.microsoft.com/office/word/2010/wordprocessingDrawing" xmlns:wp="http://schemas.openxmlformats.org/drawingml/2006/wordprocessingDrawing" xmlns:w10="urn:schemas-microsoft-com:office:word" xmlns:w="http://schemas.openxmlformats.org/wordprocessingml/2006/main" xmlns:w14="http://schemas.microsoft.com/office/word/2010/wordml" xmlns:w15="http://schemas.microsoft.com/office/word/2012/wordml" xmlns:wpg="http://schemas.microsoft.com/office/word/2010/wordprocessingGroup" xmlns:wpi="http://schemas.microsoft.com/office/word/2010/wordprocessingInk" xmlns:wne="http://schemas.microsoft.com/office/word/2006/wordml" xmlns:wps="http://schemas.microsoft.com/office/word/2010/wordprocessingShape" mc:Ignorable="w14 w15 wp14">
+  <w:p>
+    <w:pPr>
+      <w:pStyle w:val="Footer"/>
+    </w:pPr>
+    <w:r>
+      <w:t>Copyright 2015-2016 © Nathan A. Brown – nab@thystonius.com</w:t>
+    </w:r>
+  </w:p>
+</w:ftr>
+</file>
+
+<file path=word/footnotes.xml><?xml version="1.0" encoding="utf-8"?>
+<w:footnotes xmlns:wpc="http://schemas.microsoft.com/office/word/2010/wordprocessingCanvas" xmlns:mc="http://schemas.openxmlformats.org/markup-compatibility/2006" xmlns:o="urn:schemas-microsoft-com:office:office" xmlns:r="http://schemas.openxmlformats.org/officeDocument/2006/relationships" xmlns:m="http://schemas.openxmlformats.org/officeDocument/2006/math" xmlns:v="urn:schemas-microsoft-com:vml" xmlns:wp14="http://schemas.microsoft.com/office/word/2010/wordprocessingDrawing" xmlns:wp="http://schemas.openxmlformats.org/drawingml/2006/wordprocessingDrawing" xmlns:w10="urn:schemas-microsoft-com:office:word" xmlns:w="http://schemas.openxmlformats.org/wordprocessingml/2006/main" xmlns:w14="http://schemas.microsoft.com/office/word/2010/wordml" xmlns:w15="http://schemas.microsoft.com/office/word/2012/wordml" xmlns:wpg="http://schemas.microsoft.com/office/word/2010/wordprocessingGroup" xmlns:wpi="http://schemas.microsoft.com/office/word/2010/wordprocessingInk" xmlns:wne="http://schemas.microsoft.com/office/word/2006/wordml" xmlns:wps="http://schemas.microsoft.com/office/word/2010/wordprocessingShape" mc:Ignorable="w14 w15 wp14">
+  <w:footnote w:type="separator" w:id="-1">
+    <w:p>
+      <w:r>
+        <w:separator/>
+      </w:r>
+    </w:p>
+  </w:footnote>
+  <w:footnote w:type="continuationSeparator" w:id="0">
+    <w:p>
+      <w:r>
+        <w:continuationSeparator/>
+      </w:r>
+    </w:p>
+  </w:footnote>
+</w:footnotes>
 </file>
 
 <file path=word/numbering.xml><?xml version="1.0" encoding="utf-8"?>
@@ -5853,6 +5915,48 @@
       <w:color w:val="2E74B5" w:themeColor="accent1" w:themeShade="BF"/>
     </w:rPr>
   </w:style>
+  <w:style w:type="paragraph" w:styleId="Header">
+    <w:name w:val="header"/>
+    <w:basedOn w:val="Normal"/>
+    <w:link w:val="HeaderChar"/>
+    <w:uiPriority w:val="99"/>
+    <w:unhideWhenUsed/>
+    <w:rsid w:val="00EF1F6B"/>
+    <w:pPr>
+      <w:tabs>
+        <w:tab w:val="center" w:pos="4680"/>
+        <w:tab w:val="right" w:pos="9360"/>
+      </w:tabs>
+    </w:pPr>
+  </w:style>
+  <w:style w:type="character" w:customStyle="1" w:styleId="HeaderChar">
+    <w:name w:val="Header Char"/>
+    <w:basedOn w:val="DefaultParagraphFont"/>
+    <w:link w:val="Header"/>
+    <w:uiPriority w:val="99"/>
+    <w:rsid w:val="00EF1F6B"/>
+  </w:style>
+  <w:style w:type="paragraph" w:styleId="Footer">
+    <w:name w:val="footer"/>
+    <w:basedOn w:val="Normal"/>
+    <w:link w:val="FooterChar"/>
+    <w:uiPriority w:val="99"/>
+    <w:unhideWhenUsed/>
+    <w:rsid w:val="00EF1F6B"/>
+    <w:pPr>
+      <w:tabs>
+        <w:tab w:val="center" w:pos="4680"/>
+        <w:tab w:val="right" w:pos="9360"/>
+      </w:tabs>
+    </w:pPr>
+  </w:style>
+  <w:style w:type="character" w:customStyle="1" w:styleId="FooterChar">
+    <w:name w:val="Footer Char"/>
+    <w:basedOn w:val="DefaultParagraphFont"/>
+    <w:link w:val="Footer"/>
+    <w:uiPriority w:val="99"/>
+    <w:rsid w:val="00EF1F6B"/>
+  </w:style>
 </w:styles>
 </file>
 
@@ -7152,44 +7256,44 @@
   <dgm:cxnLst>
     <dgm:cxn modelId="{37AFFE22-AEA6-459E-9280-FD5463E6847C}" srcId="{FA8FA471-AAA4-4BB5-9D0E-B11DB55199B9}" destId="{0D776D39-FCCD-4406-BE03-A12EAEB841F1}" srcOrd="0" destOrd="0" parTransId="{825E2DF4-7FA7-426A-A359-D5E36FD166A6}" sibTransId="{B450E34B-A8C1-416C-A792-5BD25345292F}"/>
     <dgm:cxn modelId="{574684A6-1B9F-4981-9E1C-0573E5C4CB1B}" srcId="{FA8FA471-AAA4-4BB5-9D0E-B11DB55199B9}" destId="{1EFE4617-F3EC-465E-A21C-313E5AFDB04B}" srcOrd="1" destOrd="0" parTransId="{558E79B6-420F-4479-90CF-DEADFE47A7B2}" sibTransId="{697BBFEF-74CA-4704-93D1-BE7AEE98C7E1}"/>
-    <dgm:cxn modelId="{207D108C-459C-43F2-A056-33CAAB86C031}" type="presOf" srcId="{F0360864-0685-4B64-9CEC-C573625942F1}" destId="{21F112E4-AC83-4408-837C-30D6EB05A619}" srcOrd="0" destOrd="0" presId="urn:microsoft.com/office/officeart/2005/8/layout/hProcess9"/>
+    <dgm:cxn modelId="{A93FE6BE-1B4A-489A-AEA6-8AF509A02B91}" type="presOf" srcId="{C07410B8-9C11-42FC-9BE3-14C4D0DC6127}" destId="{DBECC762-563D-474D-BB6B-2042EDDDEAF7}" srcOrd="0" destOrd="3" presId="urn:microsoft.com/office/officeart/2005/8/layout/hProcess9"/>
+    <dgm:cxn modelId="{7781E72D-7B54-4BA3-A972-3939DF20E340}" type="presOf" srcId="{DF445F0C-3DE2-4495-BFF8-22E741D8E3B2}" destId="{05C45B9D-E2C9-4657-B3DA-B8603A030956}" srcOrd="0" destOrd="2" presId="urn:microsoft.com/office/officeart/2005/8/layout/hProcess9"/>
+    <dgm:cxn modelId="{8DF3E4BD-D576-47BA-8795-023D03E1C1E3}" type="presOf" srcId="{DC23CC2A-95A0-472B-BEEA-750D075F37CD}" destId="{21F112E4-AC83-4408-837C-30D6EB05A619}" srcOrd="0" destOrd="1" presId="urn:microsoft.com/office/officeart/2005/8/layout/hProcess9"/>
+    <dgm:cxn modelId="{D116F28E-B0B5-4637-9D56-50855062C27B}" type="presOf" srcId="{1EFE4617-F3EC-465E-A21C-313E5AFDB04B}" destId="{DBECC762-563D-474D-BB6B-2042EDDDEAF7}" srcOrd="0" destOrd="2" presId="urn:microsoft.com/office/officeart/2005/8/layout/hProcess9"/>
     <dgm:cxn modelId="{A3A2B3CF-C241-4B9B-AFA2-8EB0C1D88BDD}" srcId="{F0360864-0685-4B64-9CEC-C573625942F1}" destId="{B2033E67-9C84-4840-A1C2-B187502AE4FD}" srcOrd="1" destOrd="0" parTransId="{C9E0332A-B190-4336-B394-576586A1084E}" sibTransId="{A52EEAFD-6EBC-4F1D-9F6E-9877DCE69DE9}"/>
     <dgm:cxn modelId="{1CADFCB0-9BD3-4F11-A910-212CA1D2A11A}" srcId="{1D6C275A-9F55-49AC-9DE1-9E1880B15EBD}" destId="{669BB23A-3CA1-44F3-ADBD-A67C99A0A7DA}" srcOrd="0" destOrd="0" parTransId="{5454B7DA-619F-4362-B5AD-99F468F328D3}" sibTransId="{0964261A-C838-4D09-89D5-BB5E758DA09D}"/>
-    <dgm:cxn modelId="{9CDCFFD0-DF2D-440A-BAD3-B5ACE5F4FB70}" type="presOf" srcId="{669BB23A-3CA1-44F3-ADBD-A67C99A0A7DA}" destId="{05C45B9D-E2C9-4657-B3DA-B8603A030956}" srcOrd="0" destOrd="0" presId="urn:microsoft.com/office/officeart/2005/8/layout/hProcess9"/>
-    <dgm:cxn modelId="{D44AA69F-725B-4465-A10E-E8FA26C82F0D}" type="presOf" srcId="{DC23CC2A-95A0-472B-BEEA-750D075F37CD}" destId="{21F112E4-AC83-4408-837C-30D6EB05A619}" srcOrd="0" destOrd="1" presId="urn:microsoft.com/office/officeart/2005/8/layout/hProcess9"/>
+    <dgm:cxn modelId="{C4D80BE0-FE57-4C24-B59E-940B4E9C6392}" type="presOf" srcId="{F0360864-0685-4B64-9CEC-C573625942F1}" destId="{21F112E4-AC83-4408-837C-30D6EB05A619}" srcOrd="0" destOrd="0" presId="urn:microsoft.com/office/officeart/2005/8/layout/hProcess9"/>
     <dgm:cxn modelId="{4195E73C-1FC8-4732-8885-054CF3E5D3D8}" srcId="{669BB23A-3CA1-44F3-ADBD-A67C99A0A7DA}" destId="{24CAFBC7-F1F2-4667-8B6C-ED578896C5C0}" srcOrd="0" destOrd="0" parTransId="{A55BA615-D5A9-43DA-A6CA-71B50C84F179}" sibTransId="{945BBDD9-1F36-44BE-B48E-40D6E24A0794}"/>
-    <dgm:cxn modelId="{65B55B46-4576-4795-8AB7-8EB916E7D7CA}" type="presOf" srcId="{1EFE4617-F3EC-465E-A21C-313E5AFDB04B}" destId="{DBECC762-563D-474D-BB6B-2042EDDDEAF7}" srcOrd="0" destOrd="2" presId="urn:microsoft.com/office/officeart/2005/8/layout/hProcess9"/>
+    <dgm:cxn modelId="{833A69B8-DE5D-4377-9C3B-4E2247BF2C9F}" type="presOf" srcId="{D5E303B0-A0AF-4571-9B8B-B45C28C7E6F7}" destId="{05C45B9D-E2C9-4657-B3DA-B8603A030956}" srcOrd="0" destOrd="3" presId="urn:microsoft.com/office/officeart/2005/8/layout/hProcess9"/>
+    <dgm:cxn modelId="{3CAE859B-5336-4199-9DB5-DDC73F4EC829}" type="presOf" srcId="{1D6C275A-9F55-49AC-9DE1-9E1880B15EBD}" destId="{E7FE0D8F-0830-41B2-B8E9-42078C35148F}" srcOrd="0" destOrd="0" presId="urn:microsoft.com/office/officeart/2005/8/layout/hProcess9"/>
     <dgm:cxn modelId="{9BF3B382-F41F-4D26-9C3E-337AAAD7B150}" srcId="{669BB23A-3CA1-44F3-ADBD-A67C99A0A7DA}" destId="{E3D6A7C0-2C06-41E0-9721-18DBD9A192F9}" srcOrd="3" destOrd="0" parTransId="{A6EBB7F4-50A1-42FF-868C-89652C92D040}" sibTransId="{65BB7C54-BE47-4A6D-B609-C83DA50D3B68}"/>
-    <dgm:cxn modelId="{E7704DF4-BEBC-4B10-99D3-19A49FC01FD8}" type="presOf" srcId="{B2033E67-9C84-4840-A1C2-B187502AE4FD}" destId="{21F112E4-AC83-4408-837C-30D6EB05A619}" srcOrd="0" destOrd="2" presId="urn:microsoft.com/office/officeart/2005/8/layout/hProcess9"/>
-    <dgm:cxn modelId="{CCAC6CED-F769-4837-A19D-D43CECDF1DEC}" type="presOf" srcId="{C07410B8-9C11-42FC-9BE3-14C4D0DC6127}" destId="{DBECC762-563D-474D-BB6B-2042EDDDEAF7}" srcOrd="0" destOrd="3" presId="urn:microsoft.com/office/officeart/2005/8/layout/hProcess9"/>
-    <dgm:cxn modelId="{1CF851EC-1A92-4C07-B726-A05A0EFD738E}" type="presOf" srcId="{D97BFF2E-4C5B-41B7-94C2-0071007CB867}" destId="{21F112E4-AC83-4408-837C-30D6EB05A619}" srcOrd="0" destOrd="3" presId="urn:microsoft.com/office/officeart/2005/8/layout/hProcess9"/>
-    <dgm:cxn modelId="{A52E6751-0BF5-4CC5-BC58-67335DAF56F7}" type="presOf" srcId="{FA8FA471-AAA4-4BB5-9D0E-B11DB55199B9}" destId="{DBECC762-563D-474D-BB6B-2042EDDDEAF7}" srcOrd="0" destOrd="0" presId="urn:microsoft.com/office/officeart/2005/8/layout/hProcess9"/>
+    <dgm:cxn modelId="{ECD6E7E0-184B-4D40-88EE-7B36D99C5D29}" type="presOf" srcId="{D97BFF2E-4C5B-41B7-94C2-0071007CB867}" destId="{21F112E4-AC83-4408-837C-30D6EB05A619}" srcOrd="0" destOrd="3" presId="urn:microsoft.com/office/officeart/2005/8/layout/hProcess9"/>
     <dgm:cxn modelId="{8078329F-49F6-4B0F-B84C-66E93F80FB5B}" srcId="{F0360864-0685-4B64-9CEC-C573625942F1}" destId="{DC23CC2A-95A0-472B-BEEA-750D075F37CD}" srcOrd="0" destOrd="0" parTransId="{AC1BFCCB-988C-4306-ACB7-2773CBA03F82}" sibTransId="{9A6A5DC0-C6FC-45C0-BD12-D50FC501FE46}"/>
-    <dgm:cxn modelId="{163D67FF-4C44-469F-81F9-86C4CFAA82A9}" type="presOf" srcId="{D5E303B0-A0AF-4571-9B8B-B45C28C7E6F7}" destId="{05C45B9D-E2C9-4657-B3DA-B8603A030956}" srcOrd="0" destOrd="3" presId="urn:microsoft.com/office/officeart/2005/8/layout/hProcess9"/>
-    <dgm:cxn modelId="{6A9D9D5C-2EEA-4BF9-B651-8AD2D2EF9B54}" type="presOf" srcId="{DF445F0C-3DE2-4495-BFF8-22E741D8E3B2}" destId="{05C45B9D-E2C9-4657-B3DA-B8603A030956}" srcOrd="0" destOrd="2" presId="urn:microsoft.com/office/officeart/2005/8/layout/hProcess9"/>
-    <dgm:cxn modelId="{3A3CA878-51A7-476E-AD91-6B658D9F0954}" type="presOf" srcId="{E3D6A7C0-2C06-41E0-9721-18DBD9A192F9}" destId="{05C45B9D-E2C9-4657-B3DA-B8603A030956}" srcOrd="0" destOrd="4" presId="urn:microsoft.com/office/officeart/2005/8/layout/hProcess9"/>
-    <dgm:cxn modelId="{3904CEC5-58A9-440A-9FD5-C72016FD67AE}" type="presOf" srcId="{1D6C275A-9F55-49AC-9DE1-9E1880B15EBD}" destId="{E7FE0D8F-0830-41B2-B8E9-42078C35148F}" srcOrd="0" destOrd="0" presId="urn:microsoft.com/office/officeart/2005/8/layout/hProcess9"/>
+    <dgm:cxn modelId="{ABAE0090-3EAA-44CC-9C87-41A441D31E15}" type="presOf" srcId="{B2033E67-9C84-4840-A1C2-B187502AE4FD}" destId="{21F112E4-AC83-4408-837C-30D6EB05A619}" srcOrd="0" destOrd="2" presId="urn:microsoft.com/office/officeart/2005/8/layout/hProcess9"/>
+    <dgm:cxn modelId="{531415E5-F425-4CFC-AAE6-DA25A974D936}" type="presOf" srcId="{FA8FA471-AAA4-4BB5-9D0E-B11DB55199B9}" destId="{DBECC762-563D-474D-BB6B-2042EDDDEAF7}" srcOrd="0" destOrd="0" presId="urn:microsoft.com/office/officeart/2005/8/layout/hProcess9"/>
+    <dgm:cxn modelId="{6990104A-CBEB-4ADA-AF5C-7846A2932722}" type="presOf" srcId="{669BB23A-3CA1-44F3-ADBD-A67C99A0A7DA}" destId="{05C45B9D-E2C9-4657-B3DA-B8603A030956}" srcOrd="0" destOrd="0" presId="urn:microsoft.com/office/officeart/2005/8/layout/hProcess9"/>
     <dgm:cxn modelId="{517A65B7-1D88-4D4C-997E-C391BAC5C1D7}" srcId="{1D6C275A-9F55-49AC-9DE1-9E1880B15EBD}" destId="{F0360864-0685-4B64-9CEC-C573625942F1}" srcOrd="1" destOrd="0" parTransId="{29E8AAAE-5AFF-435C-A80F-20097E5135E5}" sibTransId="{EB03CF16-C58C-483B-A120-D3CD665CDC77}"/>
     <dgm:cxn modelId="{30E9F699-8973-4789-B7B3-A6EA870DFC7B}" srcId="{669BB23A-3CA1-44F3-ADBD-A67C99A0A7DA}" destId="{D5E303B0-A0AF-4571-9B8B-B45C28C7E6F7}" srcOrd="2" destOrd="0" parTransId="{6F775834-A05B-468B-B0C7-6566B88BD07F}" sibTransId="{46E7ADED-7795-46DE-83EC-5A0BFAB17310}"/>
     <dgm:cxn modelId="{2AF0A75C-25B6-4D6D-B7B1-E1895353D3C3}" srcId="{F0360864-0685-4B64-9CEC-C573625942F1}" destId="{D97BFF2E-4C5B-41B7-94C2-0071007CB867}" srcOrd="2" destOrd="0" parTransId="{B7C8D025-51CD-40BC-BB7D-55A65ABEC84B}" sibTransId="{6F23098F-E5EF-4A5A-A551-1ABAFED43242}"/>
-    <dgm:cxn modelId="{29AC88D0-E923-4235-8D5A-A9B66317390E}" type="presOf" srcId="{0D776D39-FCCD-4406-BE03-A12EAEB841F1}" destId="{DBECC762-563D-474D-BB6B-2042EDDDEAF7}" srcOrd="0" destOrd="1" presId="urn:microsoft.com/office/officeart/2005/8/layout/hProcess9"/>
     <dgm:cxn modelId="{08E89372-F952-482A-AC6C-CD18405B1F47}" srcId="{FA8FA471-AAA4-4BB5-9D0E-B11DB55199B9}" destId="{C07410B8-9C11-42FC-9BE3-14C4D0DC6127}" srcOrd="2" destOrd="0" parTransId="{09581F0A-88FD-4AF9-B822-ACF4956A0082}" sibTransId="{BF7A8F7C-6009-41E8-90AE-884D64AE5E5B}"/>
-    <dgm:cxn modelId="{5BE982B5-9691-4322-9F5C-69F4B4940B45}" type="presOf" srcId="{24CAFBC7-F1F2-4667-8B6C-ED578896C5C0}" destId="{05C45B9D-E2C9-4657-B3DA-B8603A030956}" srcOrd="0" destOrd="1" presId="urn:microsoft.com/office/officeart/2005/8/layout/hProcess9"/>
+    <dgm:cxn modelId="{7437FA2B-45E0-45DD-9933-9B0A535E8D0C}" type="presOf" srcId="{0D776D39-FCCD-4406-BE03-A12EAEB841F1}" destId="{DBECC762-563D-474D-BB6B-2042EDDDEAF7}" srcOrd="0" destOrd="1" presId="urn:microsoft.com/office/officeart/2005/8/layout/hProcess9"/>
+    <dgm:cxn modelId="{1A0371F6-6A83-4B63-BA2D-DEC2FE2318FE}" type="presOf" srcId="{24CAFBC7-F1F2-4667-8B6C-ED578896C5C0}" destId="{05C45B9D-E2C9-4657-B3DA-B8603A030956}" srcOrd="0" destOrd="1" presId="urn:microsoft.com/office/officeart/2005/8/layout/hProcess9"/>
     <dgm:cxn modelId="{129D6108-F5E4-41F8-9CD1-602B959A2758}" srcId="{669BB23A-3CA1-44F3-ADBD-A67C99A0A7DA}" destId="{DF445F0C-3DE2-4495-BFF8-22E741D8E3B2}" srcOrd="1" destOrd="0" parTransId="{400AF07E-56C2-4C81-AD67-E55D03CBFF0E}" sibTransId="{1AA7702F-4B43-4F0F-B54F-6189C76E814E}"/>
+    <dgm:cxn modelId="{1CCCE3F6-10EB-41FC-AD9B-BA773847BB8D}" type="presOf" srcId="{E3D6A7C0-2C06-41E0-9721-18DBD9A192F9}" destId="{05C45B9D-E2C9-4657-B3DA-B8603A030956}" srcOrd="0" destOrd="4" presId="urn:microsoft.com/office/officeart/2005/8/layout/hProcess9"/>
     <dgm:cxn modelId="{9DADD121-F377-4842-9A79-AE2B472DA017}" srcId="{1D6C275A-9F55-49AC-9DE1-9E1880B15EBD}" destId="{FA8FA471-AAA4-4BB5-9D0E-B11DB55199B9}" srcOrd="2" destOrd="0" parTransId="{6CCA9F28-9C4C-426E-A8FB-CBF1841E2690}" sibTransId="{09A67124-B7FE-49C6-A2F0-1F4022B315E7}"/>
-    <dgm:cxn modelId="{45168176-C485-4E2E-A682-72FBD4D34A06}" type="presParOf" srcId="{E7FE0D8F-0830-41B2-B8E9-42078C35148F}" destId="{B561F7EB-9B47-4D10-9A8E-F9DF3BB7C801}" srcOrd="0" destOrd="0" presId="urn:microsoft.com/office/officeart/2005/8/layout/hProcess9"/>
-    <dgm:cxn modelId="{9CE53CF0-CC2E-48A0-9B63-8BE5D76163EF}" type="presParOf" srcId="{E7FE0D8F-0830-41B2-B8E9-42078C35148F}" destId="{22539104-8F2F-449B-B09D-1438FEDC26AB}" srcOrd="1" destOrd="0" presId="urn:microsoft.com/office/officeart/2005/8/layout/hProcess9"/>
-    <dgm:cxn modelId="{4100A21A-D421-4B47-B6C9-D04734D74AA9}" type="presParOf" srcId="{22539104-8F2F-449B-B09D-1438FEDC26AB}" destId="{05C45B9D-E2C9-4657-B3DA-B8603A030956}" srcOrd="0" destOrd="0" presId="urn:microsoft.com/office/officeart/2005/8/layout/hProcess9"/>
-    <dgm:cxn modelId="{BED4999D-113E-4C81-B77B-E999042790A8}" type="presParOf" srcId="{22539104-8F2F-449B-B09D-1438FEDC26AB}" destId="{7097F898-CE77-4D37-B32E-07CDD1FB9050}" srcOrd="1" destOrd="0" presId="urn:microsoft.com/office/officeart/2005/8/layout/hProcess9"/>
-    <dgm:cxn modelId="{3021EAAD-96BD-4EEC-BD42-7BDDB8FC0CFE}" type="presParOf" srcId="{22539104-8F2F-449B-B09D-1438FEDC26AB}" destId="{21F112E4-AC83-4408-837C-30D6EB05A619}" srcOrd="2" destOrd="0" presId="urn:microsoft.com/office/officeart/2005/8/layout/hProcess9"/>
-    <dgm:cxn modelId="{FB0D42CC-09D3-4528-8944-75A231A65AF7}" type="presParOf" srcId="{22539104-8F2F-449B-B09D-1438FEDC26AB}" destId="{A362EB38-9E1B-49D2-ADD0-FA274ADB5C62}" srcOrd="3" destOrd="0" presId="urn:microsoft.com/office/officeart/2005/8/layout/hProcess9"/>
-    <dgm:cxn modelId="{2DDD20A7-F806-4040-91A4-E846000759CE}" type="presParOf" srcId="{22539104-8F2F-449B-B09D-1438FEDC26AB}" destId="{DBECC762-563D-474D-BB6B-2042EDDDEAF7}" srcOrd="4" destOrd="0" presId="urn:microsoft.com/office/officeart/2005/8/layout/hProcess9"/>
+    <dgm:cxn modelId="{4CB4A605-191F-4770-90D1-2B567788CCAE}" type="presParOf" srcId="{E7FE0D8F-0830-41B2-B8E9-42078C35148F}" destId="{B561F7EB-9B47-4D10-9A8E-F9DF3BB7C801}" srcOrd="0" destOrd="0" presId="urn:microsoft.com/office/officeart/2005/8/layout/hProcess9"/>
+    <dgm:cxn modelId="{255A3CFA-F7B7-4F32-A22D-42555DD1AA0E}" type="presParOf" srcId="{E7FE0D8F-0830-41B2-B8E9-42078C35148F}" destId="{22539104-8F2F-449B-B09D-1438FEDC26AB}" srcOrd="1" destOrd="0" presId="urn:microsoft.com/office/officeart/2005/8/layout/hProcess9"/>
+    <dgm:cxn modelId="{30FBD4CE-C3FA-4C46-9E05-4820BD81AB3A}" type="presParOf" srcId="{22539104-8F2F-449B-B09D-1438FEDC26AB}" destId="{05C45B9D-E2C9-4657-B3DA-B8603A030956}" srcOrd="0" destOrd="0" presId="urn:microsoft.com/office/officeart/2005/8/layout/hProcess9"/>
+    <dgm:cxn modelId="{919863EF-1FD0-4967-A971-8F8B86B650AC}" type="presParOf" srcId="{22539104-8F2F-449B-B09D-1438FEDC26AB}" destId="{7097F898-CE77-4D37-B32E-07CDD1FB9050}" srcOrd="1" destOrd="0" presId="urn:microsoft.com/office/officeart/2005/8/layout/hProcess9"/>
+    <dgm:cxn modelId="{A07CFC6E-D110-4502-9436-61FFEEB5A080}" type="presParOf" srcId="{22539104-8F2F-449B-B09D-1438FEDC26AB}" destId="{21F112E4-AC83-4408-837C-30D6EB05A619}" srcOrd="2" destOrd="0" presId="urn:microsoft.com/office/officeart/2005/8/layout/hProcess9"/>
+    <dgm:cxn modelId="{468D4113-CFC3-47FD-A7AA-E1566CD9B7A9}" type="presParOf" srcId="{22539104-8F2F-449B-B09D-1438FEDC26AB}" destId="{A362EB38-9E1B-49D2-ADD0-FA274ADB5C62}" srcOrd="3" destOrd="0" presId="urn:microsoft.com/office/officeart/2005/8/layout/hProcess9"/>
+    <dgm:cxn modelId="{F7219B32-2BF2-4402-A282-CCAA379291C8}" type="presParOf" srcId="{22539104-8F2F-449B-B09D-1438FEDC26AB}" destId="{DBECC762-563D-474D-BB6B-2042EDDDEAF7}" srcOrd="4" destOrd="0" presId="urn:microsoft.com/office/officeart/2005/8/layout/hProcess9"/>
   </dgm:cxnLst>
   <dgm:bg/>
   <dgm:whole/>
   <dgm:extLst>
     <a:ext uri="http://schemas.microsoft.com/office/drawing/2008/diagram">
-      <dsp:dataModelExt xmlns:dsp="http://schemas.microsoft.com/office/drawing/2008/diagram" relId="rId11" minVer="http://schemas.openxmlformats.org/drawingml/2006/diagram"/>
+      <dsp:dataModelExt xmlns:dsp="http://schemas.microsoft.com/office/drawing/2008/diagram" relId="rId13" minVer="http://schemas.openxmlformats.org/drawingml/2006/diagram"/>
     </a:ext>
   </dgm:extLst>
 </dgm:dataModel>

</xml_diff>